<commit_message>
Adicionando os requisitos especificos
</commit_message>
<xml_diff>
--- a/Documentacao/Matriz - ESPECIFICAÇÃO DE REQUISITOS.docx
+++ b/Documentacao/Matriz - ESPECIFICAÇÃO DE REQUISITOS.docx
@@ -114,6 +114,24 @@
                 <w:szCs w:val="24"/>
               </w:rPr>
             </w:pPr>
+            <w:r>
+              <w:rPr>
+                <w:rFonts w:ascii="Arial" w:hAnsi="Arial" w:cs="Arial"/>
+                <w:sz w:val="24"/>
+                <w:szCs w:val="24"/>
+              </w:rPr>
+              <w:t xml:space="preserve">Aplicação web de um cardápio digital para o restaurante do </w:t>
+            </w:r>
+            <w:proofErr w:type="spellStart"/>
+            <w:r>
+              <w:rPr>
+                <w:rFonts w:ascii="Arial" w:hAnsi="Arial" w:cs="Arial"/>
+                <w:sz w:val="24"/>
+                <w:szCs w:val="24"/>
+              </w:rPr>
+              <w:t>Fordão</w:t>
+            </w:r>
+            <w:proofErr w:type="spellEnd"/>
           </w:p>
         </w:tc>
       </w:tr>
@@ -486,7 +504,8 @@
             <w:pPr>
               <w:rPr>
                 <w:rFonts w:ascii="Arial" w:hAnsi="Arial" w:cs="Arial"/>
-                <w:color w:val="A6A6A6" w:themeColor="background1" w:themeShade="A6"/>
+                <w:b/>
+                <w:bCs/>
                 <w:sz w:val="24"/>
                 <w:szCs w:val="24"/>
               </w:rPr>
@@ -495,7 +514,8 @@
             <w:r>
               <w:rPr>
                 <w:rFonts w:ascii="Arial" w:hAnsi="Arial" w:cs="Arial"/>
-                <w:color w:val="A6A6A6" w:themeColor="background1" w:themeShade="A6"/>
+                <w:b/>
+                <w:bCs/>
                 <w:sz w:val="24"/>
                 <w:szCs w:val="24"/>
               </w:rPr>
@@ -512,24 +532,37 @@
             <w:pPr>
               <w:rPr>
                 <w:rFonts w:ascii="Arial" w:hAnsi="Arial" w:cs="Arial"/>
-                <w:color w:val="A6A6A6" w:themeColor="background1" w:themeShade="A6"/>
-                <w:sz w:val="24"/>
-                <w:szCs w:val="24"/>
-              </w:rPr>
-            </w:pPr>
-            <w:r>
-              <w:rPr>
-                <w:rFonts w:ascii="Arial" w:hAnsi="Arial" w:cs="Arial"/>
-                <w:color w:val="A6A6A6" w:themeColor="background1" w:themeShade="A6"/>
-                <w:sz w:val="24"/>
-                <w:szCs w:val="24"/>
-              </w:rPr>
-              <w:t>Edição do cardápio –</w:t>
-            </w:r>
-            <w:r>
-              <w:rPr>
-                <w:rFonts w:ascii="Arial" w:hAnsi="Arial" w:cs="Arial"/>
-                <w:color w:val="A6A6A6" w:themeColor="background1" w:themeShade="A6"/>
+                <w:b/>
+                <w:bCs/>
+                <w:sz w:val="24"/>
+                <w:szCs w:val="24"/>
+              </w:rPr>
+            </w:pPr>
+            <w:r>
+              <w:rPr>
+                <w:rFonts w:ascii="Arial" w:hAnsi="Arial" w:cs="Arial"/>
+                <w:b/>
+                <w:bCs/>
+                <w:sz w:val="24"/>
+                <w:szCs w:val="24"/>
+              </w:rPr>
+              <w:t>Mostrar conteúdo</w:t>
+            </w:r>
+            <w:r>
+              <w:rPr>
+                <w:rFonts w:ascii="Arial" w:hAnsi="Arial" w:cs="Arial"/>
+                <w:b/>
+                <w:bCs/>
+                <w:sz w:val="24"/>
+                <w:szCs w:val="24"/>
+              </w:rPr>
+              <w:t xml:space="preserve"> do cardápio –</w:t>
+            </w:r>
+            <w:r>
+              <w:rPr>
+                <w:rFonts w:ascii="Arial" w:hAnsi="Arial" w:cs="Arial"/>
+                <w:b/>
+                <w:bCs/>
                 <w:sz w:val="24"/>
                 <w:szCs w:val="24"/>
               </w:rPr>
@@ -551,19 +584,25 @@
                 <w:rFonts w:ascii="Arial" w:hAnsi="Arial" w:cs="Arial"/>
                 <w:b/>
                 <w:bCs/>
-                <w:color w:val="A6A6A6" w:themeColor="background1" w:themeShade="A6"/>
-                <w:sz w:val="24"/>
-                <w:szCs w:val="24"/>
-              </w:rPr>
-            </w:pPr>
-            <w:r>
-              <w:rPr>
-                <w:rFonts w:ascii="Arial" w:hAnsi="Arial" w:cs="Arial"/>
-                <w:color w:val="A6A6A6" w:themeColor="background1" w:themeShade="A6"/>
-                <w:sz w:val="24"/>
-                <w:szCs w:val="24"/>
-              </w:rPr>
-              <w:t xml:space="preserve">Detalhamento </w:t>
+                <w:sz w:val="24"/>
+                <w:szCs w:val="24"/>
+              </w:rPr>
+            </w:pPr>
+            <w:r>
+              <w:rPr>
+                <w:rFonts w:ascii="Arial" w:hAnsi="Arial" w:cs="Arial"/>
+                <w:sz w:val="24"/>
+                <w:szCs w:val="24"/>
+              </w:rPr>
+              <w:t>Detalhamento</w:t>
+            </w:r>
+            <w:r>
+              <w:rPr>
+                <w:rFonts w:ascii="Arial" w:hAnsi="Arial" w:cs="Arial"/>
+                <w:sz w:val="24"/>
+                <w:szCs w:val="24"/>
+              </w:rPr>
+              <w:t>: Mostrar todo o conteúdo presente no cardápio, como pratos, localização e contato</w:t>
             </w:r>
           </w:p>
         </w:tc>
@@ -578,15 +617,13 @@
             <w:pPr>
               <w:rPr>
                 <w:rFonts w:ascii="Arial" w:hAnsi="Arial" w:cs="Arial"/>
-                <w:color w:val="BFBFBF" w:themeColor="background1" w:themeShade="BF"/>
-                <w:sz w:val="24"/>
-                <w:szCs w:val="24"/>
-              </w:rPr>
-            </w:pPr>
-            <w:r>
-              <w:rPr>
-                <w:rFonts w:ascii="Arial" w:hAnsi="Arial" w:cs="Arial"/>
-                <w:color w:val="BFBFBF" w:themeColor="background1" w:themeShade="BF"/>
+                <w:sz w:val="24"/>
+                <w:szCs w:val="24"/>
+              </w:rPr>
+            </w:pPr>
+            <w:r>
+              <w:rPr>
+                <w:rFonts w:ascii="Arial" w:hAnsi="Arial" w:cs="Arial"/>
                 <w:sz w:val="24"/>
                 <w:szCs w:val="24"/>
               </w:rPr>
@@ -602,19 +639,17 @@
             <w:pPr>
               <w:rPr>
                 <w:rFonts w:ascii="Arial" w:hAnsi="Arial" w:cs="Arial"/>
-                <w:color w:val="BFBFBF" w:themeColor="background1" w:themeShade="BF"/>
-                <w:sz w:val="24"/>
-                <w:szCs w:val="24"/>
-              </w:rPr>
-            </w:pPr>
-            <w:r>
-              <w:rPr>
-                <w:rFonts w:ascii="Arial" w:hAnsi="Arial" w:cs="Arial"/>
-                <w:color w:val="BFBFBF" w:themeColor="background1" w:themeShade="BF"/>
-                <w:sz w:val="24"/>
-                <w:szCs w:val="24"/>
-              </w:rPr>
-              <w:t>Edição do cardápio</w:t>
+                <w:sz w:val="24"/>
+                <w:szCs w:val="24"/>
+              </w:rPr>
+            </w:pPr>
+            <w:r>
+              <w:rPr>
+                <w:rFonts w:ascii="Arial" w:hAnsi="Arial" w:cs="Arial"/>
+                <w:sz w:val="24"/>
+                <w:szCs w:val="24"/>
+              </w:rPr>
+              <w:t>Mostrar pratos e fotos</w:t>
             </w:r>
           </w:p>
         </w:tc>
@@ -636,11 +671,42 @@
             <w:r>
               <w:rPr>
                 <w:rFonts w:ascii="Arial" w:hAnsi="Arial" w:cs="Arial"/>
-                <w:color w:val="BFBFBF" w:themeColor="background1" w:themeShade="BF"/>
                 <w:sz w:val="24"/>
                 <w:szCs w:val="24"/>
               </w:rPr>
               <w:t>Detalhamento</w:t>
+            </w:r>
+            <w:r>
+              <w:rPr>
+                <w:rFonts w:ascii="Arial" w:hAnsi="Arial" w:cs="Arial"/>
+                <w:sz w:val="24"/>
+                <w:szCs w:val="24"/>
+              </w:rPr>
+              <w:t>: Mostrar os pratos disponíveis, suas fotos</w:t>
+            </w:r>
+            <w:r>
+              <w:rPr>
+                <w:rFonts w:ascii="Arial" w:hAnsi="Arial" w:cs="Arial"/>
+                <w:sz w:val="24"/>
+                <w:szCs w:val="24"/>
+              </w:rPr>
+              <w:t xml:space="preserve">, </w:t>
+            </w:r>
+            <w:r>
+              <w:rPr>
+                <w:rFonts w:ascii="Arial" w:hAnsi="Arial" w:cs="Arial"/>
+                <w:sz w:val="24"/>
+                <w:szCs w:val="24"/>
+              </w:rPr>
+              <w:t>respectivos ingredientes</w:t>
+            </w:r>
+            <w:r>
+              <w:rPr>
+                <w:rFonts w:ascii="Arial" w:hAnsi="Arial" w:cs="Arial"/>
+                <w:sz w:val="24"/>
+                <w:szCs w:val="24"/>
+              </w:rPr>
+              <w:t xml:space="preserve"> e preço</w:t>
             </w:r>
           </w:p>
         </w:tc>
@@ -654,15 +720,13 @@
             <w:pPr>
               <w:rPr>
                 <w:rFonts w:ascii="Arial" w:hAnsi="Arial" w:cs="Arial"/>
-                <w:color w:val="BFBFBF" w:themeColor="background1" w:themeShade="BF"/>
-                <w:sz w:val="24"/>
-                <w:szCs w:val="24"/>
-              </w:rPr>
-            </w:pPr>
-            <w:r>
-              <w:rPr>
-                <w:rFonts w:ascii="Arial" w:hAnsi="Arial" w:cs="Arial"/>
-                <w:color w:val="BFBFBF" w:themeColor="background1" w:themeShade="BF"/>
+                <w:sz w:val="24"/>
+                <w:szCs w:val="24"/>
+              </w:rPr>
+            </w:pPr>
+            <w:r>
+              <w:rPr>
+                <w:rFonts w:ascii="Arial" w:hAnsi="Arial" w:cs="Arial"/>
                 <w:sz w:val="24"/>
                 <w:szCs w:val="24"/>
               </w:rPr>
@@ -678,19 +742,17 @@
             <w:pPr>
               <w:rPr>
                 <w:rFonts w:ascii="Arial" w:hAnsi="Arial" w:cs="Arial"/>
-                <w:color w:val="BFBFBF" w:themeColor="background1" w:themeShade="BF"/>
-                <w:sz w:val="24"/>
-                <w:szCs w:val="24"/>
-              </w:rPr>
-            </w:pPr>
-            <w:r>
-              <w:rPr>
-                <w:rFonts w:ascii="Arial" w:hAnsi="Arial" w:cs="Arial"/>
-                <w:color w:val="BFBFBF" w:themeColor="background1" w:themeShade="BF"/>
-                <w:sz w:val="24"/>
-                <w:szCs w:val="24"/>
-              </w:rPr>
-              <w:t>Deletar</w:t>
+                <w:sz w:val="24"/>
+                <w:szCs w:val="24"/>
+              </w:rPr>
+            </w:pPr>
+            <w:r>
+              <w:rPr>
+                <w:rFonts w:ascii="Arial" w:hAnsi="Arial" w:cs="Arial"/>
+                <w:sz w:val="24"/>
+                <w:szCs w:val="24"/>
+              </w:rPr>
+              <w:t>Mostrar a localização do restaurante</w:t>
             </w:r>
           </w:p>
         </w:tc>
@@ -705,11 +767,18 @@
             <w:pPr>
               <w:rPr>
                 <w:rFonts w:ascii="Arial" w:hAnsi="Arial" w:cs="Arial"/>
-                <w:color w:val="BFBFBF" w:themeColor="background1" w:themeShade="BF"/>
-                <w:sz w:val="24"/>
-                <w:szCs w:val="24"/>
-              </w:rPr>
-            </w:pPr>
+                <w:sz w:val="24"/>
+                <w:szCs w:val="24"/>
+              </w:rPr>
+            </w:pPr>
+            <w:r>
+              <w:rPr>
+                <w:rFonts w:ascii="Arial" w:hAnsi="Arial" w:cs="Arial"/>
+                <w:sz w:val="24"/>
+                <w:szCs w:val="24"/>
+              </w:rPr>
+              <w:t>Detalhamento: Mostrar onde o restaurante está situado</w:t>
+            </w:r>
           </w:p>
         </w:tc>
       </w:tr>
@@ -725,19 +794,41 @@
             <w:pPr>
               <w:rPr>
                 <w:rFonts w:ascii="Arial" w:hAnsi="Arial" w:cs="Arial"/>
-                <w:color w:val="BFBFBF" w:themeColor="background1" w:themeShade="BF"/>
-                <w:sz w:val="24"/>
-                <w:szCs w:val="24"/>
-              </w:rPr>
-            </w:pPr>
-            <w:r>
-              <w:rPr>
-                <w:rFonts w:ascii="Arial" w:hAnsi="Arial" w:cs="Arial"/>
-                <w:color w:val="BFBFBF" w:themeColor="background1" w:themeShade="BF"/>
-                <w:sz w:val="24"/>
-                <w:szCs w:val="24"/>
-              </w:rPr>
-              <w:t xml:space="preserve"> R2.2</w:t>
+                <w:sz w:val="24"/>
+                <w:szCs w:val="24"/>
+              </w:rPr>
+            </w:pPr>
+            <w:r>
+              <w:rPr>
+                <w:rFonts w:ascii="Arial" w:hAnsi="Arial" w:cs="Arial"/>
+                <w:sz w:val="24"/>
+                <w:szCs w:val="24"/>
+              </w:rPr>
+              <w:t xml:space="preserve"> R</w:t>
+            </w:r>
+            <w:r>
+              <w:rPr>
+                <w:rFonts w:ascii="Arial" w:hAnsi="Arial" w:cs="Arial"/>
+                <w:sz w:val="24"/>
+                <w:szCs w:val="24"/>
+              </w:rPr>
+              <w:t>1</w:t>
+            </w:r>
+            <w:r>
+              <w:rPr>
+                <w:rFonts w:ascii="Arial" w:hAnsi="Arial" w:cs="Arial"/>
+                <w:sz w:val="24"/>
+                <w:szCs w:val="24"/>
+              </w:rPr>
+              <w:t>.</w:t>
+            </w:r>
+            <w:r>
+              <w:rPr>
+                <w:rFonts w:ascii="Arial" w:hAnsi="Arial" w:cs="Arial"/>
+                <w:sz w:val="24"/>
+                <w:szCs w:val="24"/>
+              </w:rPr>
+              <w:t>3</w:t>
             </w:r>
           </w:p>
         </w:tc>
@@ -749,22 +840,18 @@
             <w:pPr>
               <w:rPr>
                 <w:rFonts w:ascii="Arial" w:hAnsi="Arial" w:cs="Arial"/>
-                <w:color w:val="BFBFBF" w:themeColor="background1" w:themeShade="BF"/>
-                <w:sz w:val="24"/>
-                <w:szCs w:val="24"/>
-              </w:rPr>
-            </w:pPr>
-            <w:proofErr w:type="spellStart"/>
-            <w:r>
-              <w:rPr>
-                <w:rFonts w:ascii="Arial" w:hAnsi="Arial" w:cs="Arial"/>
-                <w:color w:val="BFBFBF" w:themeColor="background1" w:themeShade="BF"/>
-                <w:sz w:val="24"/>
-                <w:szCs w:val="24"/>
-              </w:rPr>
-              <w:t>Sub-Funcionalidade</w:t>
-            </w:r>
-            <w:proofErr w:type="spellEnd"/>
+                <w:sz w:val="24"/>
+                <w:szCs w:val="24"/>
+              </w:rPr>
+            </w:pPr>
+            <w:r>
+              <w:rPr>
+                <w:rFonts w:ascii="Arial" w:hAnsi="Arial" w:cs="Arial"/>
+                <w:sz w:val="24"/>
+                <w:szCs w:val="24"/>
+              </w:rPr>
+              <w:t>Informações de contato</w:t>
+            </w:r>
           </w:p>
         </w:tc>
       </w:tr>
@@ -778,11 +865,18 @@
             <w:pPr>
               <w:rPr>
                 <w:rFonts w:ascii="Arial" w:hAnsi="Arial" w:cs="Arial"/>
-                <w:color w:val="BFBFBF" w:themeColor="background1" w:themeShade="BF"/>
-                <w:sz w:val="24"/>
-                <w:szCs w:val="24"/>
-              </w:rPr>
-            </w:pPr>
+                <w:sz w:val="24"/>
+                <w:szCs w:val="24"/>
+              </w:rPr>
+            </w:pPr>
+            <w:r>
+              <w:rPr>
+                <w:rFonts w:ascii="Arial" w:hAnsi="Arial" w:cs="Arial"/>
+                <w:sz w:val="24"/>
+                <w:szCs w:val="24"/>
+              </w:rPr>
+              <w:t>Detalhamento: Fornecer informações de contato como e-mail comercial, redes sociais e telefone</w:t>
+            </w:r>
           </w:p>
         </w:tc>
       </w:tr>
@@ -803,13 +897,14 @@
         <w:tblLook w:val="04A0" w:firstRow="1" w:lastRow="0" w:firstColumn="1" w:lastColumn="0" w:noHBand="0" w:noVBand="1"/>
       </w:tblPr>
       <w:tblGrid>
-        <w:gridCol w:w="798"/>
-        <w:gridCol w:w="8830"/>
+        <w:gridCol w:w="801"/>
+        <w:gridCol w:w="45"/>
+        <w:gridCol w:w="8782"/>
       </w:tblGrid>
       <w:tr>
         <w:tc>
           <w:tcPr>
-            <w:tcW w:w="846" w:type="dxa"/>
+            <w:tcW w:w="801" w:type="dxa"/>
             <w:shd w:val="clear" w:color="auto" w:fill="D9D9D9" w:themeFill="background1" w:themeFillShade="D9"/>
           </w:tcPr>
           <w:p>
@@ -818,7 +913,6 @@
                 <w:rFonts w:ascii="Arial" w:hAnsi="Arial" w:cs="Arial"/>
                 <w:b/>
                 <w:bCs/>
-                <w:color w:val="A6A6A6" w:themeColor="background1" w:themeShade="A6"/>
                 <w:sz w:val="24"/>
                 <w:szCs w:val="24"/>
               </w:rPr>
@@ -828,7 +922,6 @@
                 <w:rFonts w:ascii="Arial" w:hAnsi="Arial" w:cs="Arial"/>
                 <w:b/>
                 <w:bCs/>
-                <w:color w:val="A6A6A6" w:themeColor="background1" w:themeShade="A6"/>
                 <w:sz w:val="24"/>
                 <w:szCs w:val="24"/>
               </w:rPr>
@@ -838,7 +931,8 @@
         </w:tc>
         <w:tc>
           <w:tcPr>
-            <w:tcW w:w="13146" w:type="dxa"/>
+            <w:tcW w:w="8827" w:type="dxa"/>
+            <w:gridSpan w:val="2"/>
             <w:shd w:val="clear" w:color="auto" w:fill="D9D9D9" w:themeFill="background1" w:themeFillShade="D9"/>
           </w:tcPr>
           <w:p>
@@ -847,7 +941,6 @@
                 <w:rFonts w:ascii="Arial" w:hAnsi="Arial" w:cs="Arial"/>
                 <w:b/>
                 <w:bCs/>
-                <w:color w:val="A6A6A6" w:themeColor="background1" w:themeShade="A6"/>
                 <w:sz w:val="24"/>
                 <w:szCs w:val="24"/>
               </w:rPr>
@@ -857,44 +950,46 @@
                 <w:rFonts w:ascii="Arial" w:hAnsi="Arial" w:cs="Arial"/>
                 <w:b/>
                 <w:bCs/>
-                <w:color w:val="A6A6A6" w:themeColor="background1" w:themeShade="A6"/>
-                <w:sz w:val="24"/>
-                <w:szCs w:val="24"/>
-              </w:rPr>
-              <w:t>Funcionalidade Principal</w:t>
-            </w:r>
-            <w:r>
+                <w:sz w:val="24"/>
+                <w:szCs w:val="24"/>
+              </w:rPr>
+              <w:t>Alteração do cardápio - 02</w:t>
+            </w:r>
+          </w:p>
+        </w:tc>
+      </w:tr>
+      <w:tr>
+        <w:tc>
+          <w:tcPr>
+            <w:tcW w:w="9628" w:type="dxa"/>
+            <w:gridSpan w:val="3"/>
+            <w:shd w:val="clear" w:color="auto" w:fill="D9D9D9" w:themeFill="background1" w:themeFillShade="D9"/>
+          </w:tcPr>
+          <w:p>
+            <w:pPr>
               <w:rPr>
                 <w:rFonts w:ascii="Arial" w:hAnsi="Arial" w:cs="Arial"/>
                 <w:b/>
                 <w:bCs/>
-                <w:color w:val="A6A6A6" w:themeColor="background1" w:themeShade="A6"/>
-                <w:sz w:val="24"/>
-                <w:szCs w:val="24"/>
-              </w:rPr>
-              <w:t xml:space="preserve"> </w:t>
-            </w:r>
-            <w:r>
-              <w:rPr>
-                <w:rFonts w:ascii="Arial" w:hAnsi="Arial" w:cs="Arial"/>
-                <w:b/>
-                <w:bCs/>
-                <w:color w:val="A6A6A6" w:themeColor="background1" w:themeShade="A6"/>
-                <w:sz w:val="24"/>
-                <w:szCs w:val="24"/>
-              </w:rPr>
-              <w:t>–</w:t>
-            </w:r>
-            <w:r>
-              <w:rPr>
-                <w:rFonts w:ascii="Arial" w:hAnsi="Arial" w:cs="Arial"/>
-                <w:b/>
-                <w:bCs/>
-                <w:color w:val="A6A6A6" w:themeColor="background1" w:themeShade="A6"/>
-                <w:sz w:val="24"/>
-                <w:szCs w:val="24"/>
-              </w:rPr>
-              <w:t xml:space="preserve"> 02</w:t>
+                <w:sz w:val="24"/>
+                <w:szCs w:val="24"/>
+              </w:rPr>
+            </w:pPr>
+            <w:r>
+              <w:rPr>
+                <w:rFonts w:ascii="Arial" w:hAnsi="Arial" w:cs="Arial"/>
+                <w:sz w:val="24"/>
+                <w:szCs w:val="24"/>
+              </w:rPr>
+              <w:t>Detalhamento</w:t>
+            </w:r>
+            <w:r>
+              <w:rPr>
+                <w:rFonts w:ascii="Arial" w:hAnsi="Arial" w:cs="Arial"/>
+                <w:sz w:val="24"/>
+                <w:szCs w:val="24"/>
+              </w:rPr>
+              <w:t>: Fornecer uma opção de edição do conteúdo por meio de uma aba administrativa</w:t>
             </w:r>
           </w:p>
         </w:tc>
@@ -902,29 +997,46 @@
       <w:tr>
         <w:tc>
           <w:tcPr>
-            <w:tcW w:w="13992" w:type="dxa"/>
+            <w:tcW w:w="801" w:type="dxa"/>
+          </w:tcPr>
+          <w:p>
+            <w:pPr>
+              <w:rPr>
+                <w:rFonts w:ascii="Arial" w:hAnsi="Arial" w:cs="Arial"/>
+                <w:sz w:val="24"/>
+                <w:szCs w:val="24"/>
+              </w:rPr>
+            </w:pPr>
+            <w:r>
+              <w:rPr>
+                <w:rFonts w:ascii="Arial" w:hAnsi="Arial" w:cs="Arial"/>
+                <w:sz w:val="24"/>
+                <w:szCs w:val="24"/>
+              </w:rPr>
+              <w:t xml:space="preserve"> R2.1</w:t>
+            </w:r>
+          </w:p>
+        </w:tc>
+        <w:tc>
+          <w:tcPr>
+            <w:tcW w:w="8827" w:type="dxa"/>
             <w:gridSpan w:val="2"/>
-            <w:shd w:val="clear" w:color="auto" w:fill="D9D9D9" w:themeFill="background1" w:themeFillShade="D9"/>
-          </w:tcPr>
-          <w:p>
-            <w:pPr>
-              <w:rPr>
-                <w:rFonts w:ascii="Arial" w:hAnsi="Arial" w:cs="Arial"/>
-                <w:b/>
-                <w:bCs/>
-                <w:color w:val="A6A6A6" w:themeColor="background1" w:themeShade="A6"/>
-                <w:sz w:val="24"/>
-                <w:szCs w:val="24"/>
-              </w:rPr>
-            </w:pPr>
-            <w:r>
-              <w:rPr>
-                <w:rFonts w:ascii="Arial" w:hAnsi="Arial" w:cs="Arial"/>
-                <w:color w:val="A6A6A6" w:themeColor="background1" w:themeShade="A6"/>
-                <w:sz w:val="24"/>
-                <w:szCs w:val="24"/>
-              </w:rPr>
-              <w:t xml:space="preserve">Detalhamento </w:t>
+          </w:tcPr>
+          <w:p>
+            <w:pPr>
+              <w:rPr>
+                <w:rFonts w:ascii="Arial" w:hAnsi="Arial" w:cs="Arial"/>
+                <w:sz w:val="24"/>
+                <w:szCs w:val="24"/>
+              </w:rPr>
+            </w:pPr>
+            <w:r>
+              <w:rPr>
+                <w:rFonts w:ascii="Arial" w:hAnsi="Arial" w:cs="Arial"/>
+                <w:sz w:val="24"/>
+                <w:szCs w:val="24"/>
+              </w:rPr>
+              <w:t>Adicionar pratos</w:t>
             </w:r>
           </w:p>
         </w:tc>
@@ -932,60 +1044,32 @@
       <w:tr>
         <w:tc>
           <w:tcPr>
-            <w:tcW w:w="846" w:type="dxa"/>
-          </w:tcPr>
-          <w:p>
-            <w:pPr>
-              <w:rPr>
-                <w:rFonts w:ascii="Arial" w:hAnsi="Arial" w:cs="Arial"/>
-                <w:color w:val="BFBFBF" w:themeColor="background1" w:themeShade="BF"/>
-                <w:sz w:val="24"/>
-                <w:szCs w:val="24"/>
-              </w:rPr>
-            </w:pPr>
-            <w:r>
-              <w:rPr>
-                <w:rFonts w:ascii="Arial" w:hAnsi="Arial" w:cs="Arial"/>
-                <w:color w:val="BFBFBF" w:themeColor="background1" w:themeShade="BF"/>
-                <w:sz w:val="24"/>
-                <w:szCs w:val="24"/>
-              </w:rPr>
-              <w:t xml:space="preserve"> R2.1</w:t>
-            </w:r>
-          </w:p>
-        </w:tc>
-        <w:tc>
-          <w:tcPr>
-            <w:tcW w:w="13146" w:type="dxa"/>
-          </w:tcPr>
-          <w:p>
-            <w:pPr>
-              <w:rPr>
-                <w:rFonts w:ascii="Arial" w:hAnsi="Arial" w:cs="Arial"/>
-                <w:color w:val="BFBFBF" w:themeColor="background1" w:themeShade="BF"/>
-                <w:sz w:val="24"/>
-                <w:szCs w:val="24"/>
-              </w:rPr>
-            </w:pPr>
-            <w:proofErr w:type="spellStart"/>
-            <w:r>
-              <w:rPr>
-                <w:rFonts w:ascii="Arial" w:hAnsi="Arial" w:cs="Arial"/>
-                <w:color w:val="BFBFBF" w:themeColor="background1" w:themeShade="BF"/>
-                <w:sz w:val="24"/>
-                <w:szCs w:val="24"/>
-              </w:rPr>
-              <w:t>Sub-Funcionalidade</w:t>
-            </w:r>
-            <w:proofErr w:type="spellEnd"/>
-            <w:r>
-              <w:rPr>
-                <w:rFonts w:ascii="Arial" w:hAnsi="Arial" w:cs="Arial"/>
-                <w:color w:val="BFBFBF" w:themeColor="background1" w:themeShade="BF"/>
-                <w:sz w:val="24"/>
-                <w:szCs w:val="24"/>
-              </w:rPr>
-              <w:t xml:space="preserve"> </w:t>
+            <w:tcW w:w="9628" w:type="dxa"/>
+            <w:gridSpan w:val="3"/>
+          </w:tcPr>
+          <w:p>
+            <w:pPr>
+              <w:rPr>
+                <w:rFonts w:ascii="Arial" w:hAnsi="Arial" w:cs="Arial"/>
+                <w:sz w:val="24"/>
+                <w:szCs w:val="24"/>
+              </w:rPr>
+            </w:pPr>
+            <w:r>
+              <w:rPr>
+                <w:rFonts w:ascii="Arial" w:hAnsi="Arial" w:cs="Arial"/>
+                <w:sz w:val="24"/>
+                <w:szCs w:val="24"/>
+              </w:rPr>
+              <w:t>Detalhamento</w:t>
+            </w:r>
+            <w:r>
+              <w:rPr>
+                <w:rFonts w:ascii="Arial" w:hAnsi="Arial" w:cs="Arial"/>
+                <w:sz w:val="24"/>
+                <w:szCs w:val="24"/>
+              </w:rPr>
+              <w:t>: Criar uma interface intuitiva para adicionar novos itens ao menu, deve-se adicionar o nome do prato, ingredientes, uma foto para mostrar como é entregue e o preço</w:t>
             </w:r>
           </w:p>
         </w:tc>
@@ -993,26 +1077,46 @@
       <w:tr>
         <w:tc>
           <w:tcPr>
-            <w:tcW w:w="13992" w:type="dxa"/>
+            <w:tcW w:w="801" w:type="dxa"/>
+          </w:tcPr>
+          <w:p>
+            <w:pPr>
+              <w:rPr>
+                <w:rFonts w:ascii="Arial" w:hAnsi="Arial" w:cs="Arial"/>
+                <w:sz w:val="24"/>
+                <w:szCs w:val="24"/>
+              </w:rPr>
+            </w:pPr>
+            <w:r>
+              <w:rPr>
+                <w:rFonts w:ascii="Arial" w:hAnsi="Arial" w:cs="Arial"/>
+                <w:sz w:val="24"/>
+                <w:szCs w:val="24"/>
+              </w:rPr>
+              <w:t xml:space="preserve"> R2.2</w:t>
+            </w:r>
+          </w:p>
+        </w:tc>
+        <w:tc>
+          <w:tcPr>
+            <w:tcW w:w="8827" w:type="dxa"/>
             <w:gridSpan w:val="2"/>
           </w:tcPr>
           <w:p>
             <w:pPr>
               <w:rPr>
                 <w:rFonts w:ascii="Arial" w:hAnsi="Arial" w:cs="Arial"/>
-                <w:color w:val="BFBFBF" w:themeColor="background1" w:themeShade="BF"/>
-                <w:sz w:val="24"/>
-                <w:szCs w:val="24"/>
-              </w:rPr>
-            </w:pPr>
-            <w:r>
-              <w:rPr>
-                <w:rFonts w:ascii="Arial" w:hAnsi="Arial" w:cs="Arial"/>
-                <w:color w:val="BFBFBF" w:themeColor="background1" w:themeShade="BF"/>
-                <w:sz w:val="24"/>
-                <w:szCs w:val="24"/>
-              </w:rPr>
-              <w:t>Detalhamento</w:t>
+                <w:sz w:val="24"/>
+                <w:szCs w:val="24"/>
+              </w:rPr>
+            </w:pPr>
+            <w:r>
+              <w:rPr>
+                <w:rFonts w:ascii="Arial" w:hAnsi="Arial" w:cs="Arial"/>
+                <w:sz w:val="24"/>
+                <w:szCs w:val="24"/>
+              </w:rPr>
+              <w:t>Edição de pratos</w:t>
             </w:r>
           </w:p>
         </w:tc>
@@ -1020,78 +1124,104 @@
       <w:tr>
         <w:tc>
           <w:tcPr>
-            <w:tcW w:w="846" w:type="dxa"/>
-          </w:tcPr>
-          <w:p>
-            <w:pPr>
-              <w:rPr>
-                <w:rFonts w:ascii="Arial" w:hAnsi="Arial" w:cs="Arial"/>
-                <w:color w:val="BFBFBF" w:themeColor="background1" w:themeShade="BF"/>
-                <w:sz w:val="24"/>
-                <w:szCs w:val="24"/>
-              </w:rPr>
-            </w:pPr>
-            <w:r>
-              <w:rPr>
-                <w:rFonts w:ascii="Arial" w:hAnsi="Arial" w:cs="Arial"/>
-                <w:color w:val="BFBFBF" w:themeColor="background1" w:themeShade="BF"/>
-                <w:sz w:val="24"/>
-                <w:szCs w:val="24"/>
-              </w:rPr>
-              <w:t xml:space="preserve"> R2.2</w:t>
-            </w:r>
-          </w:p>
-        </w:tc>
-        <w:tc>
-          <w:tcPr>
-            <w:tcW w:w="13146" w:type="dxa"/>
-          </w:tcPr>
-          <w:p>
-            <w:pPr>
-              <w:rPr>
-                <w:rFonts w:ascii="Arial" w:hAnsi="Arial" w:cs="Arial"/>
-                <w:color w:val="BFBFBF" w:themeColor="background1" w:themeShade="BF"/>
-                <w:sz w:val="24"/>
-                <w:szCs w:val="24"/>
-              </w:rPr>
-            </w:pPr>
-            <w:proofErr w:type="spellStart"/>
-            <w:r>
-              <w:rPr>
-                <w:rFonts w:ascii="Arial" w:hAnsi="Arial" w:cs="Arial"/>
-                <w:color w:val="BFBFBF" w:themeColor="background1" w:themeShade="BF"/>
-                <w:sz w:val="24"/>
-                <w:szCs w:val="24"/>
-              </w:rPr>
-              <w:t>Sub-Funcionalidade</w:t>
-            </w:r>
-            <w:proofErr w:type="spellEnd"/>
+            <w:tcW w:w="9628" w:type="dxa"/>
+            <w:gridSpan w:val="3"/>
+          </w:tcPr>
+          <w:p>
+            <w:pPr>
+              <w:rPr>
+                <w:rFonts w:ascii="Arial" w:hAnsi="Arial" w:cs="Arial"/>
+                <w:sz w:val="24"/>
+                <w:szCs w:val="24"/>
+              </w:rPr>
+            </w:pPr>
+            <w:r>
+              <w:rPr>
+                <w:rFonts w:ascii="Arial" w:hAnsi="Arial" w:cs="Arial"/>
+                <w:sz w:val="24"/>
+                <w:szCs w:val="24"/>
+              </w:rPr>
+              <w:t>Detalhamento</w:t>
+            </w:r>
+            <w:r>
+              <w:rPr>
+                <w:rFonts w:ascii="Arial" w:hAnsi="Arial" w:cs="Arial"/>
+                <w:sz w:val="24"/>
+                <w:szCs w:val="24"/>
+              </w:rPr>
+              <w:t>: Haverá a possibilidade de editar pratos já existentes, permitindo que seja possível alterar título, preço, foto e ingredientes</w:t>
+            </w:r>
           </w:p>
         </w:tc>
       </w:tr>
       <w:tr>
         <w:tc>
           <w:tcPr>
-            <w:tcW w:w="13992" w:type="dxa"/>
+            <w:tcW w:w="846" w:type="dxa"/>
             <w:gridSpan w:val="2"/>
           </w:tcPr>
           <w:p>
             <w:pPr>
               <w:rPr>
                 <w:rFonts w:ascii="Arial" w:hAnsi="Arial" w:cs="Arial"/>
-                <w:color w:val="BFBFBF" w:themeColor="background1" w:themeShade="BF"/>
-                <w:sz w:val="24"/>
-                <w:szCs w:val="24"/>
-              </w:rPr>
-            </w:pPr>
-            <w:r>
-              <w:rPr>
-                <w:rFonts w:ascii="Arial" w:hAnsi="Arial" w:cs="Arial"/>
-                <w:color w:val="BFBFBF" w:themeColor="background1" w:themeShade="BF"/>
-                <w:sz w:val="24"/>
-                <w:szCs w:val="24"/>
-              </w:rPr>
-              <w:t>Detalhamento</w:t>
+                <w:sz w:val="24"/>
+                <w:szCs w:val="24"/>
+              </w:rPr>
+            </w:pPr>
+            <w:r>
+              <w:rPr>
+                <w:rFonts w:ascii="Arial" w:hAnsi="Arial" w:cs="Arial"/>
+                <w:sz w:val="24"/>
+                <w:szCs w:val="24"/>
+              </w:rPr>
+              <w:t>R3.3</w:t>
+            </w:r>
+          </w:p>
+        </w:tc>
+        <w:tc>
+          <w:tcPr>
+            <w:tcW w:w="8782" w:type="dxa"/>
+          </w:tcPr>
+          <w:p>
+            <w:pPr>
+              <w:rPr>
+                <w:rFonts w:ascii="Arial" w:hAnsi="Arial" w:cs="Arial"/>
+                <w:sz w:val="24"/>
+                <w:szCs w:val="24"/>
+              </w:rPr>
+            </w:pPr>
+            <w:r>
+              <w:rPr>
+                <w:rFonts w:ascii="Arial" w:hAnsi="Arial" w:cs="Arial"/>
+                <w:sz w:val="24"/>
+                <w:szCs w:val="24"/>
+              </w:rPr>
+              <w:t>Exclusão de pratos</w:t>
+            </w:r>
+          </w:p>
+        </w:tc>
+      </w:tr>
+      <w:tr>
+        <w:tc>
+          <w:tcPr>
+            <w:tcW w:w="9628" w:type="dxa"/>
+            <w:gridSpan w:val="3"/>
+          </w:tcPr>
+          <w:p>
+            <w:pPr>
+              <w:rPr>
+                <w:rFonts w:ascii="Arial" w:hAnsi="Arial" w:cs="Arial"/>
+                <w:sz w:val="24"/>
+                <w:szCs w:val="24"/>
+              </w:rPr>
+            </w:pPr>
+            <w:r>
+              <w:rPr>
+                <w:rFonts w:ascii="Arial" w:hAnsi="Arial" w:cs="Arial"/>
+                <w:sz w:val="24"/>
+                <w:szCs w:val="24"/>
+              </w:rPr>
+              <w:t>Detalhamento: Faz com que pratos que não serão mais servidos sejam excluídos do cardápio</w:t>
             </w:r>
           </w:p>
         </w:tc>
@@ -1099,305 +1229,6 @@
     </w:tbl>
     <w:p>
       <w:pPr>
-        <w:rPr>
-          <w:rFonts w:ascii="Arial" w:hAnsi="Arial" w:cs="Arial"/>
-          <w:sz w:val="24"/>
-          <w:szCs w:val="24"/>
-        </w:rPr>
-      </w:pPr>
-    </w:p>
-    <w:tbl>
-      <w:tblPr>
-        <w:tblStyle w:val="Tabelacomgrade"/>
-        <w:tblW w:w="0" w:type="auto"/>
-        <w:tblLook w:val="04A0" w:firstRow="1" w:lastRow="0" w:firstColumn="1" w:lastColumn="0" w:noHBand="0" w:noVBand="1"/>
-      </w:tblPr>
-      <w:tblGrid>
-        <w:gridCol w:w="798"/>
-        <w:gridCol w:w="8830"/>
-      </w:tblGrid>
-      <w:tr>
-        <w:tc>
-          <w:tcPr>
-            <w:tcW w:w="846" w:type="dxa"/>
-            <w:shd w:val="clear" w:color="auto" w:fill="D9D9D9" w:themeFill="background1" w:themeFillShade="D9"/>
-          </w:tcPr>
-          <w:p>
-            <w:pPr>
-              <w:rPr>
-                <w:rFonts w:ascii="Arial" w:hAnsi="Arial" w:cs="Arial"/>
-                <w:b/>
-                <w:bCs/>
-                <w:color w:val="A6A6A6" w:themeColor="background1" w:themeShade="A6"/>
-                <w:sz w:val="24"/>
-                <w:szCs w:val="24"/>
-              </w:rPr>
-            </w:pPr>
-            <w:r>
-              <w:rPr>
-                <w:rFonts w:ascii="Arial" w:hAnsi="Arial" w:cs="Arial"/>
-                <w:b/>
-                <w:bCs/>
-                <w:color w:val="A6A6A6" w:themeColor="background1" w:themeShade="A6"/>
-                <w:sz w:val="24"/>
-                <w:szCs w:val="24"/>
-              </w:rPr>
-              <w:t>R3</w:t>
-            </w:r>
-          </w:p>
-        </w:tc>
-        <w:tc>
-          <w:tcPr>
-            <w:tcW w:w="13146" w:type="dxa"/>
-            <w:shd w:val="clear" w:color="auto" w:fill="D9D9D9" w:themeFill="background1" w:themeFillShade="D9"/>
-          </w:tcPr>
-          <w:p>
-            <w:pPr>
-              <w:rPr>
-                <w:rFonts w:ascii="Arial" w:hAnsi="Arial" w:cs="Arial"/>
-                <w:b/>
-                <w:bCs/>
-                <w:sz w:val="24"/>
-                <w:szCs w:val="24"/>
-              </w:rPr>
-            </w:pPr>
-            <w:r>
-              <w:rPr>
-                <w:rFonts w:ascii="Arial" w:hAnsi="Arial" w:cs="Arial"/>
-                <w:b/>
-                <w:bCs/>
-                <w:color w:val="A6A6A6" w:themeColor="background1" w:themeShade="A6"/>
-                <w:sz w:val="24"/>
-                <w:szCs w:val="24"/>
-              </w:rPr>
-              <w:t xml:space="preserve">Funcionalidade Principal </w:t>
-            </w:r>
-            <w:r>
-              <w:rPr>
-                <w:rFonts w:ascii="Arial" w:hAnsi="Arial" w:cs="Arial"/>
-                <w:b/>
-                <w:bCs/>
-                <w:color w:val="A6A6A6" w:themeColor="background1" w:themeShade="A6"/>
-                <w:sz w:val="24"/>
-                <w:szCs w:val="24"/>
-              </w:rPr>
-              <w:t>–</w:t>
-            </w:r>
-            <w:r>
-              <w:rPr>
-                <w:rFonts w:ascii="Arial" w:hAnsi="Arial" w:cs="Arial"/>
-                <w:b/>
-                <w:bCs/>
-                <w:color w:val="A6A6A6" w:themeColor="background1" w:themeShade="A6"/>
-                <w:sz w:val="24"/>
-                <w:szCs w:val="24"/>
-              </w:rPr>
-              <w:t xml:space="preserve"> 03</w:t>
-            </w:r>
-          </w:p>
-        </w:tc>
-      </w:tr>
-      <w:tr>
-        <w:tc>
-          <w:tcPr>
-            <w:tcW w:w="13992" w:type="dxa"/>
-            <w:gridSpan w:val="2"/>
-            <w:shd w:val="clear" w:color="auto" w:fill="D9D9D9" w:themeFill="background1" w:themeFillShade="D9"/>
-          </w:tcPr>
-          <w:p>
-            <w:pPr>
-              <w:rPr>
-                <w:rFonts w:ascii="Arial" w:hAnsi="Arial" w:cs="Arial"/>
-                <w:b/>
-                <w:bCs/>
-                <w:color w:val="A6A6A6" w:themeColor="background1" w:themeShade="A6"/>
-                <w:sz w:val="24"/>
-                <w:szCs w:val="24"/>
-              </w:rPr>
-            </w:pPr>
-            <w:r>
-              <w:rPr>
-                <w:rFonts w:ascii="Arial" w:hAnsi="Arial" w:cs="Arial"/>
-                <w:color w:val="A6A6A6" w:themeColor="background1" w:themeShade="A6"/>
-                <w:sz w:val="24"/>
-                <w:szCs w:val="24"/>
-              </w:rPr>
-              <w:t xml:space="preserve">Detalhamento </w:t>
-            </w:r>
-          </w:p>
-        </w:tc>
-      </w:tr>
-      <w:tr>
-        <w:tc>
-          <w:tcPr>
-            <w:tcW w:w="846" w:type="dxa"/>
-          </w:tcPr>
-          <w:p>
-            <w:pPr>
-              <w:rPr>
-                <w:rFonts w:ascii="Arial" w:hAnsi="Arial" w:cs="Arial"/>
-                <w:color w:val="BFBFBF" w:themeColor="background1" w:themeShade="BF"/>
-                <w:sz w:val="24"/>
-                <w:szCs w:val="24"/>
-              </w:rPr>
-            </w:pPr>
-            <w:r>
-              <w:rPr>
-                <w:rFonts w:ascii="Arial" w:hAnsi="Arial" w:cs="Arial"/>
-                <w:color w:val="BFBFBF" w:themeColor="background1" w:themeShade="BF"/>
-                <w:sz w:val="24"/>
-                <w:szCs w:val="24"/>
-              </w:rPr>
-              <w:t xml:space="preserve"> R3.1</w:t>
-            </w:r>
-          </w:p>
-        </w:tc>
-        <w:tc>
-          <w:tcPr>
-            <w:tcW w:w="13146" w:type="dxa"/>
-          </w:tcPr>
-          <w:p>
-            <w:pPr>
-              <w:rPr>
-                <w:rFonts w:ascii="Arial" w:hAnsi="Arial" w:cs="Arial"/>
-                <w:color w:val="BFBFBF" w:themeColor="background1" w:themeShade="BF"/>
-                <w:sz w:val="24"/>
-                <w:szCs w:val="24"/>
-              </w:rPr>
-            </w:pPr>
-            <w:proofErr w:type="spellStart"/>
-            <w:r>
-              <w:rPr>
-                <w:rFonts w:ascii="Arial" w:hAnsi="Arial" w:cs="Arial"/>
-                <w:color w:val="BFBFBF" w:themeColor="background1" w:themeShade="BF"/>
-                <w:sz w:val="24"/>
-                <w:szCs w:val="24"/>
-              </w:rPr>
-              <w:t>Sub-Funcionalidade</w:t>
-            </w:r>
-            <w:proofErr w:type="spellEnd"/>
-            <w:r>
-              <w:rPr>
-                <w:rFonts w:ascii="Arial" w:hAnsi="Arial" w:cs="Arial"/>
-                <w:color w:val="BFBFBF" w:themeColor="background1" w:themeShade="BF"/>
-                <w:sz w:val="24"/>
-                <w:szCs w:val="24"/>
-              </w:rPr>
-              <w:t xml:space="preserve"> </w:t>
-            </w:r>
-          </w:p>
-        </w:tc>
-      </w:tr>
-      <w:tr>
-        <w:tc>
-          <w:tcPr>
-            <w:tcW w:w="13992" w:type="dxa"/>
-            <w:gridSpan w:val="2"/>
-          </w:tcPr>
-          <w:p>
-            <w:pPr>
-              <w:rPr>
-                <w:rFonts w:ascii="Arial" w:hAnsi="Arial" w:cs="Arial"/>
-                <w:color w:val="BFBFBF" w:themeColor="background1" w:themeShade="BF"/>
-                <w:sz w:val="24"/>
-                <w:szCs w:val="24"/>
-              </w:rPr>
-            </w:pPr>
-            <w:r>
-              <w:rPr>
-                <w:rFonts w:ascii="Arial" w:hAnsi="Arial" w:cs="Arial"/>
-                <w:color w:val="BFBFBF" w:themeColor="background1" w:themeShade="BF"/>
-                <w:sz w:val="24"/>
-                <w:szCs w:val="24"/>
-              </w:rPr>
-              <w:t>Detalhamento</w:t>
-            </w:r>
-          </w:p>
-        </w:tc>
-      </w:tr>
-      <w:tr>
-        <w:tc>
-          <w:tcPr>
-            <w:tcW w:w="846" w:type="dxa"/>
-          </w:tcPr>
-          <w:p>
-            <w:pPr>
-              <w:rPr>
-                <w:rFonts w:ascii="Arial" w:hAnsi="Arial" w:cs="Arial"/>
-                <w:color w:val="BFBFBF" w:themeColor="background1" w:themeShade="BF"/>
-                <w:sz w:val="24"/>
-                <w:szCs w:val="24"/>
-              </w:rPr>
-            </w:pPr>
-            <w:r>
-              <w:rPr>
-                <w:rFonts w:ascii="Arial" w:hAnsi="Arial" w:cs="Arial"/>
-                <w:color w:val="BFBFBF" w:themeColor="background1" w:themeShade="BF"/>
-                <w:sz w:val="24"/>
-                <w:szCs w:val="24"/>
-              </w:rPr>
-              <w:t xml:space="preserve"> R3.2</w:t>
-            </w:r>
-          </w:p>
-        </w:tc>
-        <w:tc>
-          <w:tcPr>
-            <w:tcW w:w="13146" w:type="dxa"/>
-          </w:tcPr>
-          <w:p>
-            <w:pPr>
-              <w:rPr>
-                <w:rFonts w:ascii="Arial" w:hAnsi="Arial" w:cs="Arial"/>
-                <w:color w:val="BFBFBF" w:themeColor="background1" w:themeShade="BF"/>
-                <w:sz w:val="24"/>
-                <w:szCs w:val="24"/>
-              </w:rPr>
-            </w:pPr>
-            <w:proofErr w:type="spellStart"/>
-            <w:r>
-              <w:rPr>
-                <w:rFonts w:ascii="Arial" w:hAnsi="Arial" w:cs="Arial"/>
-                <w:color w:val="BFBFBF" w:themeColor="background1" w:themeShade="BF"/>
-                <w:sz w:val="24"/>
-                <w:szCs w:val="24"/>
-              </w:rPr>
-              <w:t>Sub-Funcionalidade</w:t>
-            </w:r>
-            <w:proofErr w:type="spellEnd"/>
-          </w:p>
-        </w:tc>
-      </w:tr>
-      <w:tr>
-        <w:tc>
-          <w:tcPr>
-            <w:tcW w:w="13992" w:type="dxa"/>
-            <w:gridSpan w:val="2"/>
-          </w:tcPr>
-          <w:p>
-            <w:pPr>
-              <w:rPr>
-                <w:rFonts w:ascii="Arial" w:hAnsi="Arial" w:cs="Arial"/>
-                <w:color w:val="BFBFBF" w:themeColor="background1" w:themeShade="BF"/>
-                <w:sz w:val="24"/>
-                <w:szCs w:val="24"/>
-              </w:rPr>
-            </w:pPr>
-            <w:r>
-              <w:rPr>
-                <w:rFonts w:ascii="Arial" w:hAnsi="Arial" w:cs="Arial"/>
-                <w:color w:val="BFBFBF" w:themeColor="background1" w:themeShade="BF"/>
-                <w:sz w:val="24"/>
-                <w:szCs w:val="24"/>
-              </w:rPr>
-              <w:t>Detalhamento</w:t>
-            </w:r>
-          </w:p>
-        </w:tc>
-      </w:tr>
-    </w:tbl>
-    <w:p>
-      <w:pPr>
-        <w:spacing w:after="0" w:line="240" w:lineRule="auto"/>
         <w:rPr>
           <w:rFonts w:ascii="Abadi" w:hAnsi="Abadi"/>
           <w:sz w:val="24"/>
@@ -2834,6 +2665,23 @@
 </file>
 
 <file path=customXml/item1.xml><?xml version="1.0" encoding="utf-8"?>
+<?mso-contentType ?>
+<FormTemplates xmlns="http://schemas.microsoft.com/sharepoint/v3/contenttype/forms">
+  <Display>DocumentLibraryForm</Display>
+  <Edit>DocumentLibraryForm</Edit>
+  <New>DocumentLibraryForm</New>
+</FormTemplates>
+</file>
+
+<file path=customXml/item2.xml><?xml version="1.0" encoding="utf-8"?>
+<p:properties xmlns:p="http://schemas.microsoft.com/office/2006/metadata/properties" xmlns:xsi="http://www.w3.org/2001/XMLSchema-instance" xmlns:pc="http://schemas.microsoft.com/office/infopath/2007/PartnerControls">
+  <documentManagement>
+    <ReferenceId xmlns="c16b580f-59d4-4dfa-932d-45cd395409ed" xsi:nil="true"/>
+  </documentManagement>
+</p:properties>
+</file>
+
+<file path=customXml/item3.xml><?xml version="1.0" encoding="utf-8"?>
 <ct:contentTypeSchema xmlns:ct="http://schemas.microsoft.com/office/2006/metadata/contentType" xmlns:ma="http://schemas.microsoft.com/office/2006/metadata/properties/metaAttributes" ct:_="" ma:_="" ma:contentTypeName="Document" ma:contentTypeID="0x0101007390CCD4CB18A94E8104E92519F1E0BE" ma:contentTypeVersion="5" ma:contentTypeDescription="Create a new document." ma:contentTypeScope="" ma:versionID="71643219fd68c5352544f3b202e08d7f">
   <xsd:schema xmlns:xsd="http://www.w3.org/2001/XMLSchema" xmlns:xs="http://www.w3.org/2001/XMLSchema" xmlns:p="http://schemas.microsoft.com/office/2006/metadata/properties" xmlns:ns2="c16b580f-59d4-4dfa-932d-45cd395409ed" targetNamespace="http://schemas.microsoft.com/office/2006/metadata/properties" ma:root="true" ma:fieldsID="0f016a836d715e03734768fb29a808f3" ns2:_="">
     <xsd:import namespace="c16b580f-59d4-4dfa-932d-45cd395409ed"/>
@@ -2983,28 +2831,29 @@
 </ct:contentTypeSchema>
 </file>
 
-<file path=customXml/item2.xml><?xml version="1.0" encoding="utf-8"?>
-<p:properties xmlns:p="http://schemas.microsoft.com/office/2006/metadata/properties" xmlns:xsi="http://www.w3.org/2001/XMLSchema-instance" xmlns:pc="http://schemas.microsoft.com/office/infopath/2007/PartnerControls">
-  <documentManagement>
-    <ReferenceId xmlns="c16b580f-59d4-4dfa-932d-45cd395409ed" xsi:nil="true"/>
-  </documentManagement>
-</p:properties>
-</file>
-
-<file path=customXml/item3.xml><?xml version="1.0" encoding="utf-8"?>
-<?mso-contentType ?>
-<FormTemplates xmlns="http://schemas.microsoft.com/sharepoint/v3/contenttype/forms">
-  <Display>DocumentLibraryForm</Display>
-  <Edit>DocumentLibraryForm</Edit>
-  <New>DocumentLibraryForm</New>
-</FormTemplates>
-</file>
-
 <file path=customXml/item4.xml><?xml version="1.0" encoding="utf-8"?>
 <b:Sources xmlns:b="http://schemas.openxmlformats.org/officeDocument/2006/bibliography" xmlns="http://schemas.openxmlformats.org/officeDocument/2006/bibliography" SelectedStyle="\APASixthEditionOfficeOnline.xsl" StyleName="APA" Version="6"/>
 </file>
 
 <file path=customXml/itemProps1.xml><?xml version="1.0" encoding="utf-8"?>
+<ds:datastoreItem xmlns:ds="http://schemas.openxmlformats.org/officeDocument/2006/customXml" ds:itemID="{D8BB02D6-1465-4676-A753-1C98CFBA8155}">
+  <ds:schemaRefs>
+    <ds:schemaRef ds:uri="http://schemas.microsoft.com/sharepoint/v3/contenttype/forms"/>
+  </ds:schemaRefs>
+</ds:datastoreItem>
+</file>
+
+<file path=customXml/itemProps2.xml><?xml version="1.0" encoding="utf-8"?>
+<ds:datastoreItem xmlns:ds="http://schemas.openxmlformats.org/officeDocument/2006/customXml" ds:itemID="{896A974E-F8D9-4260-AB6B-7A3910FD8A82}">
+  <ds:schemaRefs>
+    <ds:schemaRef ds:uri="http://schemas.microsoft.com/office/2006/metadata/properties"/>
+    <ds:schemaRef ds:uri="http://schemas.microsoft.com/office/infopath/2007/PartnerControls"/>
+    <ds:schemaRef ds:uri="c16b580f-59d4-4dfa-932d-45cd395409ed"/>
+  </ds:schemaRefs>
+</ds:datastoreItem>
+</file>
+
+<file path=customXml/itemProps3.xml><?xml version="1.0" encoding="utf-8"?>
 <ds:datastoreItem xmlns:ds="http://schemas.openxmlformats.org/officeDocument/2006/customXml" ds:itemID="{DD77AC73-6301-4F7E-8B68-7F39636077FB}">
   <ds:schemaRefs>
     <ds:schemaRef ds:uri="http://schemas.microsoft.com/office/2006/metadata/contentType"/>
@@ -3022,24 +2871,6 @@
 </ds:datastoreItem>
 </file>
 
-<file path=customXml/itemProps2.xml><?xml version="1.0" encoding="utf-8"?>
-<ds:datastoreItem xmlns:ds="http://schemas.openxmlformats.org/officeDocument/2006/customXml" ds:itemID="{896A974E-F8D9-4260-AB6B-7A3910FD8A82}">
-  <ds:schemaRefs>
-    <ds:schemaRef ds:uri="http://schemas.microsoft.com/office/2006/metadata/properties"/>
-    <ds:schemaRef ds:uri="http://schemas.microsoft.com/office/infopath/2007/PartnerControls"/>
-    <ds:schemaRef ds:uri="c16b580f-59d4-4dfa-932d-45cd395409ed"/>
-  </ds:schemaRefs>
-</ds:datastoreItem>
-</file>
-
-<file path=customXml/itemProps3.xml><?xml version="1.0" encoding="utf-8"?>
-<ds:datastoreItem xmlns:ds="http://schemas.openxmlformats.org/officeDocument/2006/customXml" ds:itemID="{D8BB02D6-1465-4676-A753-1C98CFBA8155}">
-  <ds:schemaRefs>
-    <ds:schemaRef ds:uri="http://schemas.microsoft.com/sharepoint/v3/contenttype/forms"/>
-  </ds:schemaRefs>
-</ds:datastoreItem>
-</file>
-
 <file path=customXml/itemProps4.xml><?xml version="1.0" encoding="utf-8"?>
 <ds:datastoreItem xmlns:ds="http://schemas.openxmlformats.org/officeDocument/2006/customXml" ds:itemID="{B7CEEF8D-8A80-49E7-B558-05B9ADB060E5}">
   <ds:schemaRefs>

</xml_diff>

<commit_message>
Finalizando a especificação de requisitos
</commit_message>
<xml_diff>
--- a/Documentacao/Matriz - ESPECIFICAÇÃO DE REQUISITOS.docx
+++ b/Documentacao/Matriz - ESPECIFICAÇÃO DE REQUISITOS.docx
@@ -120,18 +120,8 @@
                 <w:sz w:val="24"/>
                 <w:szCs w:val="24"/>
               </w:rPr>
-              <w:t xml:space="preserve">Aplicação web de um cardápio digital para o restaurante do </w:t>
-            </w:r>
-            <w:proofErr w:type="spellStart"/>
-            <w:r>
-              <w:rPr>
-                <w:rFonts w:ascii="Arial" w:hAnsi="Arial" w:cs="Arial"/>
-                <w:sz w:val="24"/>
-                <w:szCs w:val="24"/>
-              </w:rPr>
-              <w:t>Fordão</w:t>
-            </w:r>
-            <w:proofErr w:type="spellEnd"/>
+              <w:t>Aplicação web de um cardápio digital para o restaurante do Fordão</w:t>
+            </w:r>
           </w:p>
         </w:tc>
       </w:tr>
@@ -380,30 +370,24 @@
           </w:tcPr>
           <w:p>
             <w:pPr>
-              <w:rPr>
-                <w:rFonts w:ascii="Arial" w:hAnsi="Arial" w:cs="Arial"/>
-                <w:sz w:val="24"/>
-                <w:szCs w:val="24"/>
-              </w:rPr>
-            </w:pPr>
-            <w:r>
-              <w:rPr>
-                <w:rFonts w:ascii="Arial" w:hAnsi="Arial" w:cs="Arial"/>
-                <w:color w:val="BFBFBF" w:themeColor="background1" w:themeShade="BF"/>
-                <w:sz w:val="24"/>
-                <w:szCs w:val="24"/>
-              </w:rPr>
-              <w:t>descrição</w:t>
-            </w:r>
-            <w:r>
-              <w:rPr>
-                <w:rFonts w:ascii="Arial" w:hAnsi="Arial" w:cs="Arial"/>
-                <w:color w:val="BFBFBF" w:themeColor="background1" w:themeShade="BF"/>
-                <w:sz w:val="24"/>
-                <w:szCs w:val="24"/>
-              </w:rPr>
-              <w:t xml:space="preserve"> </w:t>
-            </w:r>
+              <w:spacing w:before="60" w:after="40"/>
+              <w:ind w:right="1134"/>
+            </w:pPr>
+            <w:r>
+              <w:rPr>
+                <w:rFonts w:ascii="Arial" w:eastAsia="Arial" w:hAnsi="Arial" w:cs="Arial"/>
+              </w:rPr>
+              <w:t xml:space="preserve">Será desenvolvido um software que irá permitir a edição de produtos no cardápio online já existente do restaurante do Fordão, possibilidade de adição de lançamentos do restaurante, uplouds de fotos dos produtos disponibilizados com o valor e a descrição do produto.   </w:t>
+            </w:r>
+          </w:p>
+          <w:p>
+            <w:pPr>
+              <w:rPr>
+                <w:rFonts w:ascii="Arial" w:hAnsi="Arial" w:cs="Arial"/>
+                <w:sz w:val="24"/>
+                <w:szCs w:val="24"/>
+              </w:rPr>
+            </w:pPr>
           </w:p>
         </w:tc>
       </w:tr>
@@ -2665,23 +2649,6 @@
 </file>
 
 <file path=customXml/item1.xml><?xml version="1.0" encoding="utf-8"?>
-<?mso-contentType ?>
-<FormTemplates xmlns="http://schemas.microsoft.com/sharepoint/v3/contenttype/forms">
-  <Display>DocumentLibraryForm</Display>
-  <Edit>DocumentLibraryForm</Edit>
-  <New>DocumentLibraryForm</New>
-</FormTemplates>
-</file>
-
-<file path=customXml/item2.xml><?xml version="1.0" encoding="utf-8"?>
-<p:properties xmlns:p="http://schemas.microsoft.com/office/2006/metadata/properties" xmlns:xsi="http://www.w3.org/2001/XMLSchema-instance" xmlns:pc="http://schemas.microsoft.com/office/infopath/2007/PartnerControls">
-  <documentManagement>
-    <ReferenceId xmlns="c16b580f-59d4-4dfa-932d-45cd395409ed" xsi:nil="true"/>
-  </documentManagement>
-</p:properties>
-</file>
-
-<file path=customXml/item3.xml><?xml version="1.0" encoding="utf-8"?>
 <ct:contentTypeSchema xmlns:ct="http://schemas.microsoft.com/office/2006/metadata/contentType" xmlns:ma="http://schemas.microsoft.com/office/2006/metadata/properties/metaAttributes" ct:_="" ma:_="" ma:contentTypeName="Document" ma:contentTypeID="0x0101007390CCD4CB18A94E8104E92519F1E0BE" ma:contentTypeVersion="5" ma:contentTypeDescription="Create a new document." ma:contentTypeScope="" ma:versionID="71643219fd68c5352544f3b202e08d7f">
   <xsd:schema xmlns:xsd="http://www.w3.org/2001/XMLSchema" xmlns:xs="http://www.w3.org/2001/XMLSchema" xmlns:p="http://schemas.microsoft.com/office/2006/metadata/properties" xmlns:ns2="c16b580f-59d4-4dfa-932d-45cd395409ed" targetNamespace="http://schemas.microsoft.com/office/2006/metadata/properties" ma:root="true" ma:fieldsID="0f016a836d715e03734768fb29a808f3" ns2:_="">
     <xsd:import namespace="c16b580f-59d4-4dfa-932d-45cd395409ed"/>
@@ -2831,29 +2798,28 @@
 </ct:contentTypeSchema>
 </file>
 
+<file path=customXml/item2.xml><?xml version="1.0" encoding="utf-8"?>
+<p:properties xmlns:p="http://schemas.microsoft.com/office/2006/metadata/properties" xmlns:xsi="http://www.w3.org/2001/XMLSchema-instance" xmlns:pc="http://schemas.microsoft.com/office/infopath/2007/PartnerControls">
+  <documentManagement>
+    <ReferenceId xmlns="c16b580f-59d4-4dfa-932d-45cd395409ed" xsi:nil="true"/>
+  </documentManagement>
+</p:properties>
+</file>
+
+<file path=customXml/item3.xml><?xml version="1.0" encoding="utf-8"?>
+<?mso-contentType ?>
+<FormTemplates xmlns="http://schemas.microsoft.com/sharepoint/v3/contenttype/forms">
+  <Display>DocumentLibraryForm</Display>
+  <Edit>DocumentLibraryForm</Edit>
+  <New>DocumentLibraryForm</New>
+</FormTemplates>
+</file>
+
 <file path=customXml/item4.xml><?xml version="1.0" encoding="utf-8"?>
 <b:Sources xmlns:b="http://schemas.openxmlformats.org/officeDocument/2006/bibliography" xmlns="http://schemas.openxmlformats.org/officeDocument/2006/bibliography" SelectedStyle="\APASixthEditionOfficeOnline.xsl" StyleName="APA" Version="6"/>
 </file>
 
 <file path=customXml/itemProps1.xml><?xml version="1.0" encoding="utf-8"?>
-<ds:datastoreItem xmlns:ds="http://schemas.openxmlformats.org/officeDocument/2006/customXml" ds:itemID="{D8BB02D6-1465-4676-A753-1C98CFBA8155}">
-  <ds:schemaRefs>
-    <ds:schemaRef ds:uri="http://schemas.microsoft.com/sharepoint/v3/contenttype/forms"/>
-  </ds:schemaRefs>
-</ds:datastoreItem>
-</file>
-
-<file path=customXml/itemProps2.xml><?xml version="1.0" encoding="utf-8"?>
-<ds:datastoreItem xmlns:ds="http://schemas.openxmlformats.org/officeDocument/2006/customXml" ds:itemID="{896A974E-F8D9-4260-AB6B-7A3910FD8A82}">
-  <ds:schemaRefs>
-    <ds:schemaRef ds:uri="http://schemas.microsoft.com/office/2006/metadata/properties"/>
-    <ds:schemaRef ds:uri="http://schemas.microsoft.com/office/infopath/2007/PartnerControls"/>
-    <ds:schemaRef ds:uri="c16b580f-59d4-4dfa-932d-45cd395409ed"/>
-  </ds:schemaRefs>
-</ds:datastoreItem>
-</file>
-
-<file path=customXml/itemProps3.xml><?xml version="1.0" encoding="utf-8"?>
 <ds:datastoreItem xmlns:ds="http://schemas.openxmlformats.org/officeDocument/2006/customXml" ds:itemID="{DD77AC73-6301-4F7E-8B68-7F39636077FB}">
   <ds:schemaRefs>
     <ds:schemaRef ds:uri="http://schemas.microsoft.com/office/2006/metadata/contentType"/>
@@ -2871,6 +2837,24 @@
 </ds:datastoreItem>
 </file>
 
+<file path=customXml/itemProps2.xml><?xml version="1.0" encoding="utf-8"?>
+<ds:datastoreItem xmlns:ds="http://schemas.openxmlformats.org/officeDocument/2006/customXml" ds:itemID="{896A974E-F8D9-4260-AB6B-7A3910FD8A82}">
+  <ds:schemaRefs>
+    <ds:schemaRef ds:uri="http://schemas.microsoft.com/office/2006/metadata/properties"/>
+    <ds:schemaRef ds:uri="http://schemas.microsoft.com/office/infopath/2007/PartnerControls"/>
+    <ds:schemaRef ds:uri="c16b580f-59d4-4dfa-932d-45cd395409ed"/>
+  </ds:schemaRefs>
+</ds:datastoreItem>
+</file>
+
+<file path=customXml/itemProps3.xml><?xml version="1.0" encoding="utf-8"?>
+<ds:datastoreItem xmlns:ds="http://schemas.openxmlformats.org/officeDocument/2006/customXml" ds:itemID="{D8BB02D6-1465-4676-A753-1C98CFBA8155}">
+  <ds:schemaRefs>
+    <ds:schemaRef ds:uri="http://schemas.microsoft.com/sharepoint/v3/contenttype/forms"/>
+  </ds:schemaRefs>
+</ds:datastoreItem>
+</file>
+
 <file path=customXml/itemProps4.xml><?xml version="1.0" encoding="utf-8"?>
 <ds:datastoreItem xmlns:ds="http://schemas.openxmlformats.org/officeDocument/2006/customXml" ds:itemID="{B7CEEF8D-8A80-49E7-B558-05B9ADB060E5}">
   <ds:schemaRefs>

</xml_diff>